<commit_message>
Meeting minute update (week 6)
</commit_message>
<xml_diff>
--- a/Meeting Details/Minutes week 5a.docx
+++ b/Meeting Details/Minutes week 5a.docx
@@ -11,8 +11,6 @@
           <w:sz w:val="40"/>
         </w:rPr>
       </w:pPr>
-      <w:bookmarkStart w:id="0" w:name="_GoBack"/>
-      <w:bookmarkEnd w:id="0"/>
       <w:r>
         <w:rPr>
           <w:b/>
@@ -240,8 +238,10 @@
               <w:jc w:val="right"/>
             </w:pPr>
             <w:r>
-              <w:t>No</w:t>
-            </w:r>
+              <w:t>Yes</w:t>
+            </w:r>
+            <w:bookmarkStart w:id="0" w:name="_GoBack"/>
+            <w:bookmarkEnd w:id="0"/>
           </w:p>
         </w:tc>
       </w:tr>

</xml_diff>